<commit_message>
Complete 'What We Learned' section
</commit_message>
<xml_diff>
--- a/workshop/4/ta/garbage-collection-and-packages.docx
+++ b/workshop/4/ta/garbage-collection-and-packages.docx
@@ -9869,6 +9869,744 @@
         <w:t>چه چیزی یاد گرفتیم؟</w:t>
       </w:r>
       <w:bookmarkEnd w:id="22"/>
+    </w:p>
+    <w:p>
+      <w:pPr>
+        <w:pStyle w:val="Normal1"/>
+        <w:jc w:val="both"/>
+      </w:pPr>
+      <w:r>
+        <w:t xml:space="preserve">Memory </w:t>
+      </w:r>
+      <w:proofErr w:type="gramStart"/>
+      <w:r>
+        <w:t xml:space="preserve">Leak </w:t>
+      </w:r>
+      <w:r>
+        <w:rPr>
+          <w:rFonts w:hint="cs"/>
+          <w:rtl/>
+        </w:rPr>
+        <w:t xml:space="preserve"> </w:t>
+      </w:r>
+      <w:r>
+        <w:rPr>
+          <w:rtl/>
+          <w:lang w:bidi="ar-SA"/>
+        </w:rPr>
+        <w:t>یکی</w:t>
+      </w:r>
+      <w:proofErr w:type="gramEnd"/>
+      <w:r>
+        <w:rPr>
+          <w:rtl/>
+          <w:lang w:bidi="ar-SA"/>
+        </w:rPr>
+        <w:t xml:space="preserve"> از مشکلاتی </w:t>
+      </w:r>
+      <w:r>
+        <w:rPr>
+          <w:rFonts w:hint="cs"/>
+          <w:rtl/>
+          <w:lang w:bidi="ar-SA"/>
+        </w:rPr>
+        <w:t xml:space="preserve">هست </w:t>
+      </w:r>
+      <w:r>
+        <w:rPr>
+          <w:rtl/>
+          <w:lang w:bidi="ar-SA"/>
+        </w:rPr>
+        <w:t xml:space="preserve">که </w:t>
+      </w:r>
+      <w:r>
+        <w:rPr>
+          <w:rFonts w:hint="cs"/>
+          <w:rtl/>
+          <w:lang w:bidi="ar-SA"/>
+        </w:rPr>
+        <w:t>توی</w:t>
+      </w:r>
+      <w:r>
+        <w:rPr>
+          <w:rtl/>
+          <w:lang w:bidi="ar-SA"/>
+        </w:rPr>
+        <w:t xml:space="preserve"> زبان‌های برنامه‌نویسی </w:t>
+      </w:r>
+      <w:r>
+        <w:rPr>
+          <w:rFonts w:hint="cs"/>
+          <w:rtl/>
+          <w:lang w:bidi="ar-SA"/>
+        </w:rPr>
+        <w:t>مثل</w:t>
+      </w:r>
+      <w:r>
+        <w:t xml:space="preserve"> C </w:t>
+      </w:r>
+      <w:r>
+        <w:rPr>
+          <w:rtl/>
+          <w:lang w:bidi="ar-SA"/>
+        </w:rPr>
+        <w:t>و</w:t>
+      </w:r>
+      <w:r>
+        <w:t xml:space="preserve"> C++ </w:t>
+      </w:r>
+      <w:r>
+        <w:rPr>
+          <w:rtl/>
+          <w:lang w:bidi="ar-SA"/>
+        </w:rPr>
+        <w:t>اتفاق می‌افت</w:t>
+      </w:r>
+      <w:r>
+        <w:rPr>
+          <w:rFonts w:hint="cs"/>
+          <w:rtl/>
+          <w:lang w:bidi="ar-SA"/>
+        </w:rPr>
+        <w:t>ه. یعنی</w:t>
+      </w:r>
+      <w:r>
+        <w:rPr>
+          <w:rtl/>
+          <w:lang w:bidi="ar-SA"/>
+        </w:rPr>
+        <w:t xml:space="preserve"> وقتی حافظه‌ای که دیگ</w:t>
+      </w:r>
+      <w:r>
+        <w:rPr>
+          <w:rFonts w:hint="cs"/>
+          <w:rtl/>
+          <w:lang w:bidi="ar-SA"/>
+        </w:rPr>
+        <w:t xml:space="preserve">ه </w:t>
+      </w:r>
+      <w:r>
+        <w:rPr>
+          <w:rtl/>
+          <w:lang w:bidi="ar-SA"/>
+        </w:rPr>
+        <w:t>استفاده نمی‌ش</w:t>
+      </w:r>
+      <w:r>
+        <w:rPr>
+          <w:rFonts w:hint="cs"/>
+          <w:rtl/>
+          <w:lang w:bidi="ar-SA"/>
+        </w:rPr>
+        <w:t>ه</w:t>
+      </w:r>
+      <w:r>
+        <w:rPr>
+          <w:rtl/>
+          <w:lang w:bidi="ar-SA"/>
+        </w:rPr>
+        <w:t>، آزاد نمی‌ش</w:t>
+      </w:r>
+      <w:r>
+        <w:rPr>
+          <w:rFonts w:hint="cs"/>
+          <w:rtl/>
+          <w:lang w:bidi="ar-SA"/>
+        </w:rPr>
+        <w:t>ه</w:t>
+      </w:r>
+      <w:r>
+        <w:rPr>
+          <w:rtl/>
+          <w:lang w:bidi="ar-SA"/>
+        </w:rPr>
+        <w:t xml:space="preserve">. </w:t>
+      </w:r>
+      <w:r>
+        <w:rPr>
+          <w:rFonts w:hint="cs"/>
+          <w:rtl/>
+          <w:lang w:bidi="ar-SA"/>
+        </w:rPr>
+        <w:t>توی</w:t>
+      </w:r>
+      <w:r>
+        <w:rPr>
+          <w:rtl/>
+          <w:lang w:bidi="ar-SA"/>
+        </w:rPr>
+        <w:t xml:space="preserve"> جاوا، این مشکل به کمک </w:t>
+      </w:r>
+      <w:r>
+        <w:t>Garbage</w:t>
+      </w:r>
+      <w:r>
+        <w:rPr>
+          <w:b/>
+          <w:bCs/>
+        </w:rPr>
+        <w:t xml:space="preserve"> </w:t>
+      </w:r>
+      <w:r>
+        <w:t xml:space="preserve">Collection </w:t>
+      </w:r>
+      <w:r>
+        <w:rPr>
+          <w:rFonts w:hint="cs"/>
+          <w:rtl/>
+        </w:rPr>
+        <w:t xml:space="preserve"> </w:t>
+      </w:r>
+      <w:r>
+        <w:rPr>
+          <w:rtl/>
+          <w:lang w:bidi="ar-SA"/>
+        </w:rPr>
+        <w:t>حل شده،</w:t>
+      </w:r>
+      <w:r>
+        <w:rPr>
+          <w:rFonts w:hint="cs"/>
+          <w:rtl/>
+          <w:lang w:bidi="ar-SA"/>
+        </w:rPr>
+        <w:t>به طوری</w:t>
+      </w:r>
+      <w:r>
+        <w:rPr>
+          <w:rtl/>
+          <w:lang w:bidi="ar-SA"/>
+        </w:rPr>
+        <w:t xml:space="preserve"> که حافظه‌ای که دیگ</w:t>
+      </w:r>
+      <w:r>
+        <w:rPr>
+          <w:rFonts w:hint="cs"/>
+          <w:rtl/>
+          <w:lang w:bidi="ar-SA"/>
+        </w:rPr>
+        <w:t>ه</w:t>
+      </w:r>
+      <w:r>
+        <w:rPr>
+          <w:rtl/>
+          <w:lang w:bidi="ar-SA"/>
+        </w:rPr>
+        <w:t xml:space="preserve"> به </w:t>
+      </w:r>
+      <w:r>
+        <w:rPr>
+          <w:rFonts w:hint="cs"/>
+          <w:rtl/>
+          <w:lang w:bidi="ar-SA"/>
+        </w:rPr>
+        <w:t>او</w:t>
+      </w:r>
+      <w:r>
+        <w:rPr>
+          <w:rtl/>
+          <w:lang w:bidi="ar-SA"/>
+        </w:rPr>
+        <w:t>ن نیاز</w:t>
+      </w:r>
+      <w:r>
+        <w:rPr>
+          <w:rFonts w:hint="cs"/>
+          <w:rtl/>
+          <w:lang w:bidi="ar-SA"/>
+        </w:rPr>
+        <w:t>ی</w:t>
+      </w:r>
+      <w:r>
+        <w:rPr>
+          <w:rtl/>
+          <w:lang w:bidi="ar-SA"/>
+        </w:rPr>
+        <w:t xml:space="preserve"> نیست ر</w:t>
+      </w:r>
+      <w:r>
+        <w:rPr>
+          <w:rFonts w:hint="cs"/>
+          <w:rtl/>
+          <w:lang w:bidi="ar-SA"/>
+        </w:rPr>
+        <w:t>و به شکل خودکار</w:t>
+      </w:r>
+      <w:r>
+        <w:rPr>
+          <w:rtl/>
+          <w:lang w:bidi="ar-SA"/>
+        </w:rPr>
+        <w:t xml:space="preserve"> پاک می‌کن</w:t>
+      </w:r>
+      <w:r>
+        <w:rPr>
+          <w:rFonts w:hint="cs"/>
+          <w:rtl/>
+          <w:lang w:bidi="ar-SA"/>
+        </w:rPr>
+        <w:t>ه.</w:t>
+      </w:r>
+    </w:p>
+    <w:p>
+      <w:pPr>
+        <w:pStyle w:val="Normal1"/>
+        <w:jc w:val="both"/>
+        <w:rPr>
+          <w:lang w:bidi="ar-SA"/>
+        </w:rPr>
+      </w:pPr>
+      <w:r>
+        <w:t xml:space="preserve"> Garbage Collector </w:t>
+      </w:r>
+      <w:r>
+        <w:rPr>
+          <w:rtl/>
+          <w:lang w:bidi="ar-SA"/>
+        </w:rPr>
+        <w:t>در جاوا به‌طور هوشمند آبجکت‌هایی که دیگ</w:t>
+      </w:r>
+      <w:r>
+        <w:rPr>
+          <w:rFonts w:hint="cs"/>
+          <w:rtl/>
+          <w:lang w:bidi="ar-SA"/>
+        </w:rPr>
+        <w:t>ه</w:t>
+      </w:r>
+      <w:r>
+        <w:rPr>
+          <w:rtl/>
+          <w:lang w:bidi="ar-SA"/>
+        </w:rPr>
+        <w:t xml:space="preserve"> به </w:t>
+      </w:r>
+      <w:r>
+        <w:rPr>
+          <w:rFonts w:hint="cs"/>
+          <w:rtl/>
+          <w:lang w:bidi="ar-SA"/>
+        </w:rPr>
+        <w:t>اون</w:t>
+      </w:r>
+      <w:r>
+        <w:rPr>
+          <w:rtl/>
+          <w:lang w:bidi="ar-SA"/>
+        </w:rPr>
+        <w:t>‌ها رفرنس نداری</w:t>
+      </w:r>
+      <w:r>
+        <w:rPr>
+          <w:rFonts w:hint="cs"/>
+          <w:rtl/>
+          <w:lang w:bidi="ar-SA"/>
+        </w:rPr>
+        <w:t xml:space="preserve">م </w:t>
+      </w:r>
+      <w:proofErr w:type="gramStart"/>
+      <w:r>
+        <w:rPr>
+          <w:rFonts w:hint="cs"/>
+          <w:rtl/>
+          <w:lang w:bidi="ar-SA"/>
+        </w:rPr>
+        <w:t>(</w:t>
+      </w:r>
+      <w:r>
+        <w:rPr>
+          <w:rtl/>
+          <w:lang w:bidi="ar-SA"/>
+        </w:rPr>
+        <w:t xml:space="preserve"> به‌عبار</w:t>
+      </w:r>
+      <w:r>
+        <w:rPr>
+          <w:rFonts w:hint="cs"/>
+          <w:rtl/>
+          <w:lang w:bidi="ar-SA"/>
+        </w:rPr>
+        <w:t>ت</w:t>
+      </w:r>
+      <w:proofErr w:type="gramEnd"/>
+      <w:r>
+        <w:rPr>
+          <w:rFonts w:hint="cs"/>
+          <w:rtl/>
+          <w:lang w:bidi="ar-SA"/>
+        </w:rPr>
+        <w:t xml:space="preserve"> </w:t>
+      </w:r>
+      <w:r>
+        <w:rPr>
+          <w:rtl/>
+          <w:lang w:bidi="ar-SA"/>
+        </w:rPr>
+        <w:t>‌دیگ</w:t>
+      </w:r>
+      <w:r>
+        <w:rPr>
+          <w:rFonts w:hint="cs"/>
+          <w:rtl/>
+          <w:lang w:bidi="ar-SA"/>
+        </w:rPr>
+        <w:t xml:space="preserve">ه </w:t>
+      </w:r>
+      <w:r>
+        <w:rPr>
+          <w:rtl/>
+          <w:lang w:bidi="ar-SA"/>
+        </w:rPr>
+        <w:t xml:space="preserve">به </w:t>
+      </w:r>
+      <w:r>
+        <w:rPr>
+          <w:rFonts w:hint="cs"/>
+          <w:rtl/>
+          <w:lang w:bidi="ar-SA"/>
+        </w:rPr>
+        <w:t>اون</w:t>
+      </w:r>
+      <w:r>
+        <w:rPr>
+          <w:rtl/>
+          <w:lang w:bidi="ar-SA"/>
+        </w:rPr>
+        <w:t>‌ها نیاز نداریم</w:t>
+      </w:r>
+      <w:r>
+        <w:rPr>
+          <w:rFonts w:hint="cs"/>
+          <w:rtl/>
+          <w:lang w:bidi="ar-SA"/>
+        </w:rPr>
+        <w:t>) رو</w:t>
+      </w:r>
+      <w:r>
+        <w:rPr>
+          <w:rtl/>
+          <w:lang w:bidi="ar-SA"/>
+        </w:rPr>
+        <w:t xml:space="preserve"> از حافظه پاک می‌کن</w:t>
+      </w:r>
+      <w:r>
+        <w:rPr>
+          <w:rFonts w:hint="cs"/>
+          <w:rtl/>
+          <w:lang w:bidi="ar-SA"/>
+        </w:rPr>
+        <w:t>ه</w:t>
+      </w:r>
+      <w:r>
+        <w:rPr>
+          <w:rtl/>
+          <w:lang w:bidi="ar-SA"/>
+        </w:rPr>
+        <w:t xml:space="preserve">. این ویژگی به </w:t>
+      </w:r>
+      <w:r>
+        <w:rPr>
+          <w:rFonts w:hint="cs"/>
+          <w:rtl/>
+          <w:lang w:bidi="ar-SA"/>
+        </w:rPr>
+        <w:t>ما</w:t>
+      </w:r>
+      <w:r>
+        <w:rPr>
+          <w:rtl/>
+          <w:lang w:bidi="ar-SA"/>
+        </w:rPr>
+        <w:t xml:space="preserve"> کمک می‌کن</w:t>
+      </w:r>
+      <w:r>
+        <w:rPr>
+          <w:rFonts w:hint="cs"/>
+          <w:rtl/>
+          <w:lang w:bidi="ar-SA"/>
+        </w:rPr>
+        <w:t>ه</w:t>
+      </w:r>
+      <w:r>
+        <w:rPr>
+          <w:rtl/>
+          <w:lang w:bidi="ar-SA"/>
+        </w:rPr>
+        <w:t xml:space="preserve"> تا بدون نگرانی از مدیریت حافظه، تمرکز بیشتری روی منطق برنامه </w:t>
+      </w:r>
+      <w:r>
+        <w:rPr>
+          <w:rFonts w:hint="cs"/>
+          <w:rtl/>
+          <w:lang w:bidi="ar-SA"/>
+        </w:rPr>
+        <w:t xml:space="preserve">مون </w:t>
+      </w:r>
+      <w:r>
+        <w:rPr>
+          <w:rtl/>
+          <w:lang w:bidi="ar-SA"/>
+        </w:rPr>
+        <w:t>داشته با</w:t>
+      </w:r>
+      <w:r>
+        <w:rPr>
+          <w:rFonts w:hint="cs"/>
+          <w:rtl/>
+          <w:lang w:bidi="ar-SA"/>
+        </w:rPr>
+        <w:t>شیم.</w:t>
+      </w:r>
+    </w:p>
+    <w:p>
+      <w:pPr>
+        <w:pStyle w:val="Normal1"/>
+        <w:jc w:val="both"/>
+      </w:pPr>
+      <w:r>
+        <w:t>Package‌</w:t>
+      </w:r>
+      <w:r>
+        <w:rPr>
+          <w:rFonts w:hint="cs"/>
+          <w:rtl/>
+        </w:rPr>
+        <w:t xml:space="preserve"> </w:t>
+      </w:r>
+      <w:r>
+        <w:rPr>
+          <w:rtl/>
+          <w:lang w:bidi="ar-SA"/>
+        </w:rPr>
+        <w:t>ها</w:t>
+      </w:r>
+      <w:r>
+        <w:rPr>
+          <w:rFonts w:hint="cs"/>
+          <w:rtl/>
+          <w:lang w:bidi="ar-SA"/>
+        </w:rPr>
+        <w:t xml:space="preserve"> </w:t>
+      </w:r>
+      <w:r>
+        <w:rPr>
+          <w:rtl/>
+          <w:lang w:bidi="ar-SA"/>
+        </w:rPr>
+        <w:t>در جاوا ابزاری برای سازمان‌دهی کدها و منظم کردن پروژه‌ها هستن. این ابزار به</w:t>
+      </w:r>
+      <w:r>
+        <w:rPr>
+          <w:rFonts w:hint="cs"/>
+          <w:rtl/>
+          <w:lang w:bidi="ar-SA"/>
+        </w:rPr>
+        <w:t xml:space="preserve"> ما</w:t>
+      </w:r>
+      <w:r>
+        <w:rPr>
+          <w:rtl/>
+          <w:lang w:bidi="ar-SA"/>
+        </w:rPr>
+        <w:t xml:space="preserve"> کمک می‌کن</w:t>
+      </w:r>
+      <w:r>
+        <w:rPr>
+          <w:rFonts w:hint="cs"/>
+          <w:rtl/>
+          <w:lang w:bidi="ar-SA"/>
+        </w:rPr>
+        <w:t>ه</w:t>
+      </w:r>
+      <w:r>
+        <w:rPr>
+          <w:rtl/>
+          <w:lang w:bidi="ar-SA"/>
+        </w:rPr>
+        <w:t xml:space="preserve"> تا کلاس‌ها و اینترفیس‌های مختلف ر</w:t>
+      </w:r>
+      <w:r>
+        <w:rPr>
+          <w:rFonts w:hint="cs"/>
+          <w:rtl/>
+          <w:lang w:bidi="ar-SA"/>
+        </w:rPr>
+        <w:t>و</w:t>
+      </w:r>
+      <w:r>
+        <w:rPr>
+          <w:rtl/>
+          <w:lang w:bidi="ar-SA"/>
+        </w:rPr>
+        <w:t xml:space="preserve"> در پکیج‌های مختلف قرار </w:t>
+      </w:r>
+      <w:r>
+        <w:rPr>
+          <w:rFonts w:hint="cs"/>
+          <w:rtl/>
+          <w:lang w:bidi="ar-SA"/>
+        </w:rPr>
+        <w:t>بدیم</w:t>
+      </w:r>
+      <w:r>
+        <w:rPr>
+          <w:rtl/>
+          <w:lang w:bidi="ar-SA"/>
+        </w:rPr>
+        <w:t xml:space="preserve"> و کدهای خود</w:t>
+      </w:r>
+      <w:r>
+        <w:rPr>
+          <w:rFonts w:hint="cs"/>
+          <w:rtl/>
+          <w:lang w:bidi="ar-SA"/>
+        </w:rPr>
+        <w:t>مون رو</w:t>
+      </w:r>
+      <w:r>
+        <w:rPr>
+          <w:rtl/>
+          <w:lang w:bidi="ar-SA"/>
+        </w:rPr>
+        <w:t xml:space="preserve"> خواناتر</w:t>
+      </w:r>
+      <w:r>
+        <w:rPr>
+          <w:rFonts w:hint="cs"/>
+          <w:rtl/>
+          <w:lang w:bidi="ar-SA"/>
+        </w:rPr>
+        <w:t xml:space="preserve"> کنیم.</w:t>
+      </w:r>
+    </w:p>
+    <w:p>
+      <w:pPr>
+        <w:pStyle w:val="Normal1"/>
+        <w:jc w:val="both"/>
+      </w:pPr>
+      <w:r>
+        <w:rPr>
+          <w:rtl/>
+          <w:lang w:bidi="ar-SA"/>
+        </w:rPr>
+        <w:t xml:space="preserve">همچنین با استفاده از </w:t>
+      </w:r>
+      <w:r>
+        <w:t xml:space="preserve">import </w:t>
+      </w:r>
+      <w:r>
+        <w:rPr>
+          <w:rFonts w:hint="cs"/>
+          <w:rtl/>
+          <w:lang w:bidi="ar-SA"/>
+        </w:rPr>
+        <w:t xml:space="preserve"> </w:t>
+      </w:r>
+      <w:r>
+        <w:rPr>
+          <w:rtl/>
+          <w:lang w:bidi="ar-SA"/>
+        </w:rPr>
+        <w:t>می‌تونیم کلاس‌ها یا پکیج‌ها ر</w:t>
+      </w:r>
+      <w:r>
+        <w:rPr>
+          <w:rFonts w:hint="cs"/>
+          <w:rtl/>
+          <w:lang w:bidi="ar-SA"/>
+        </w:rPr>
+        <w:t>و</w:t>
+      </w:r>
+      <w:r>
+        <w:rPr>
+          <w:rtl/>
+          <w:lang w:bidi="ar-SA"/>
+        </w:rPr>
+        <w:t xml:space="preserve"> به پر</w:t>
+      </w:r>
+      <w:r>
+        <w:rPr>
+          <w:rFonts w:hint="cs"/>
+          <w:rtl/>
+          <w:lang w:bidi="ar-SA"/>
+        </w:rPr>
+        <w:t>وژه مون</w:t>
+      </w:r>
+      <w:r>
+        <w:rPr>
+          <w:rtl/>
+          <w:lang w:bidi="ar-SA"/>
+        </w:rPr>
+        <w:t xml:space="preserve"> وارد ک</w:t>
+      </w:r>
+      <w:r>
+        <w:rPr>
+          <w:rFonts w:hint="cs"/>
+          <w:rtl/>
+          <w:lang w:bidi="ar-SA"/>
+        </w:rPr>
+        <w:t>نیم</w:t>
+      </w:r>
+      <w:r>
+        <w:rPr>
+          <w:rtl/>
+          <w:lang w:bidi="ar-SA"/>
+        </w:rPr>
+        <w:t xml:space="preserve"> و از </w:t>
+      </w:r>
+      <w:r>
+        <w:rPr>
+          <w:rFonts w:hint="cs"/>
+          <w:rtl/>
+          <w:lang w:bidi="ar-SA"/>
+        </w:rPr>
+        <w:t>او</w:t>
+      </w:r>
+      <w:r>
+        <w:rPr>
+          <w:rtl/>
+          <w:lang w:bidi="ar-SA"/>
+        </w:rPr>
+        <w:t xml:space="preserve">ن‌ها استفاده کنیم. این ویژگی امکان استفاده از کدهای موجود در </w:t>
+      </w:r>
+      <w:r>
+        <w:rPr>
+          <w:rFonts w:hint="cs"/>
+          <w:rtl/>
+          <w:lang w:bidi="ar-SA"/>
+        </w:rPr>
+        <w:t>بقیه</w:t>
+      </w:r>
+      <w:r>
+        <w:rPr>
+          <w:rtl/>
+          <w:lang w:bidi="ar-SA"/>
+        </w:rPr>
+        <w:t xml:space="preserve"> پکیج‌ها ر</w:t>
+      </w:r>
+      <w:r>
+        <w:rPr>
+          <w:rFonts w:hint="cs"/>
+          <w:rtl/>
+          <w:lang w:bidi="ar-SA"/>
+        </w:rPr>
+        <w:t xml:space="preserve">و </w:t>
+      </w:r>
+      <w:r>
+        <w:rPr>
+          <w:rtl/>
+          <w:lang w:bidi="ar-SA"/>
+        </w:rPr>
+        <w:t>فراهم می‌</w:t>
+      </w:r>
+      <w:r>
+        <w:rPr>
+          <w:rFonts w:hint="cs"/>
+          <w:rtl/>
+          <w:lang w:bidi="ar-SA"/>
+        </w:rPr>
+        <w:t>کنه.</w:t>
+      </w:r>
     </w:p>
     <w:p>
       <w:pPr>
@@ -12196,6 +12934,7 @@
     <w:rsid w:val="00764F25"/>
     <w:rsid w:val="008C6A74"/>
     <w:rsid w:val="009C14C9"/>
+    <w:rsid w:val="009E7286"/>
     <w:rsid w:val="00A568CE"/>
     <w:rsid w:val="00B764BC"/>
     <w:rsid w:val="00C04EBB"/>

</xml_diff>